<commit_message>
2017-06-27: 1. rule done 2. mongo db define done
</commit_message>
<xml_diff>
--- a/express/doc/DB/注册登录.docx
+++ b/express/doc/DB/注册登录.docx
@@ -101,7 +101,27 @@
           <w:sz w:val="24"/>
           <w:szCs w:val="24"/>
         </w:rPr>
-        <w:t>2. db:</w:t>
+        <w:t xml:space="preserve">2. </w:t>
+      </w:r>
+      <w:proofErr w:type="spellStart"/>
+      <w:proofErr w:type="gramStart"/>
+      <w:r>
+        <w:rPr>
+          <w:rFonts w:hint="eastAsia"/>
+          <w:sz w:val="24"/>
+          <w:szCs w:val="24"/>
+        </w:rPr>
+        <w:t>db</w:t>
+      </w:r>
+      <w:proofErr w:type="spellEnd"/>
+      <w:proofErr w:type="gramEnd"/>
+      <w:r>
+        <w:rPr>
+          <w:rFonts w:hint="eastAsia"/>
+          <w:sz w:val="24"/>
+          <w:szCs w:val="24"/>
+        </w:rPr>
+        <w:t>:</w:t>
       </w:r>
     </w:p>
     <w:p>
@@ -353,8 +373,18 @@
           <w:szCs w:val="24"/>
         </w:rPr>
         <w:tab/>
-        <w:t>required: emial</w:t>
-      </w:r>
+        <w:t xml:space="preserve">required: </w:t>
+      </w:r>
+      <w:proofErr w:type="spellStart"/>
+      <w:r>
+        <w:rPr>
+          <w:rFonts w:hint="eastAsia"/>
+          <w:sz w:val="24"/>
+          <w:szCs w:val="24"/>
+        </w:rPr>
+        <w:t>emial</w:t>
+      </w:r>
+      <w:proofErr w:type="spellEnd"/>
       <w:r>
         <w:rPr>
           <w:rFonts w:hint="eastAsia"/>
@@ -473,6 +503,7 @@
         </w:rPr>
         <w:tab/>
       </w:r>
+      <w:proofErr w:type="spellStart"/>
       <w:r>
         <w:rPr>
           <w:dstrike/>
@@ -492,6 +523,7 @@
         </w:rPr>
         <w:t>obilPhone</w:t>
       </w:r>
+      <w:proofErr w:type="spellEnd"/>
       <w:r>
         <w:rPr>
           <w:rFonts w:hint="eastAsia"/>
@@ -509,14 +541,6 @@
           <w:szCs w:val="24"/>
         </w:rPr>
         <w:tab/>
-      </w:r>
-      <w:r>
-        <w:rPr>
-          <w:rFonts w:hint="eastAsia"/>
-          <w:dstrike/>
-          <w:sz w:val="24"/>
-          <w:szCs w:val="24"/>
-        </w:rPr>
         <w:t>string</w:t>
       </w:r>
       <w:r>
@@ -574,21 +598,38 @@
         </w:rPr>
       </w:pPr>
       <w:commentRangeStart w:id="1"/>
+      <w:proofErr w:type="spellStart"/>
       <w:r>
         <w:rPr>
           <w:rStyle w:val="CommentReference"/>
           <w:rFonts w:hint="eastAsia"/>
         </w:rPr>
-        <w:t xml:space="preserve">photoPath: </w:t>
-      </w:r>
+        <w:t>photoPath</w:t>
+      </w:r>
+      <w:proofErr w:type="spellEnd"/>
       <w:r>
         <w:rPr>
           <w:rStyle w:val="CommentReference"/>
           <w:rFonts w:hint="eastAsia"/>
         </w:rPr>
-        <w:tab/>
+        <w:t xml:space="preserve">: </w:t>
+      </w:r>
+      <w:r>
+        <w:rPr>
+          <w:rStyle w:val="CommentReference"/>
+          <w:rFonts w:hint="eastAsia"/>
+        </w:rPr>
+        <w:tab/>
+      </w:r>
+      <w:proofErr w:type="spellStart"/>
+      <w:r>
+        <w:rPr>
+          <w:rStyle w:val="CommentReference"/>
+          <w:rFonts w:hint="eastAsia"/>
+        </w:rPr>
         <w:t>objectId</w:t>
       </w:r>
+      <w:proofErr w:type="spellEnd"/>
       <w:r>
         <w:rPr>
           <w:rStyle w:val="CommentReference"/>
@@ -622,6 +663,7 @@
       <w:pPr>
         <w:ind w:firstLine="420"/>
       </w:pPr>
+      <w:proofErr w:type="spellStart"/>
       <w:r>
         <w:rPr>
           <w:rStyle w:val="CommentReference"/>
@@ -629,6 +671,7 @@
         </w:rPr>
         <w:t>photoHashName</w:t>
       </w:r>
+      <w:proofErr w:type="spellEnd"/>
       <w:r>
         <w:rPr>
           <w:rStyle w:val="CommentReference"/>
@@ -664,6 +707,7 @@
         </w:rPr>
         <w:t>头像的</w:t>
       </w:r>
+      <w:proofErr w:type="spellStart"/>
       <w:r>
         <w:rPr>
           <w:rStyle w:val="CommentReference"/>
@@ -671,6 +715,7 @@
         </w:rPr>
         <w:t>hahs</w:t>
       </w:r>
+      <w:proofErr w:type="spellEnd"/>
       <w:r>
         <w:rPr>
           <w:rStyle w:val="CommentReference"/>
@@ -688,19 +733,21 @@
         <w:ind w:firstLine="420"/>
       </w:pPr>
       <w:commentRangeStart w:id="2"/>
+      <w:proofErr w:type="spellStart"/>
       <w:r>
         <w:rPr>
           <w:rFonts w:hint="eastAsia"/>
           <w:dstrike/>
         </w:rPr>
-        <w:t>defaultPhotoBaseUrl: string</w:t>
-      </w:r>
+        <w:t>defaultPhotoBaseUrl</w:t>
+      </w:r>
+      <w:proofErr w:type="spellEnd"/>
       <w:r>
         <w:rPr>
           <w:rFonts w:hint="eastAsia"/>
           <w:dstrike/>
         </w:rPr>
-        <w:tab/>
+        <w:t>: string</w:t>
       </w:r>
       <w:r>
         <w:rPr>
@@ -714,8 +761,16 @@
           <w:rFonts w:hint="eastAsia"/>
           <w:dstrike/>
         </w:rPr>
+        <w:tab/>
+      </w:r>
+      <w:r>
+        <w:rPr>
+          <w:rFonts w:hint="eastAsia"/>
+          <w:dstrike/>
+        </w:rPr>
         <w:t>默认头像（</w:t>
       </w:r>
+      <w:proofErr w:type="spellStart"/>
       <w:r>
         <w:rPr>
           <w:rFonts w:hint="eastAsia"/>
@@ -723,6 +778,7 @@
         </w:rPr>
         <w:t>baseUrl</w:t>
       </w:r>
+      <w:proofErr w:type="spellEnd"/>
       <w:r>
         <w:rPr>
           <w:rFonts w:hint="eastAsia"/>
@@ -751,13 +807,25 @@
         <w:tab/>
       </w:r>
       <w:commentRangeStart w:id="3"/>
-      <w:r>
-        <w:rPr>
-          <w:rFonts w:hint="eastAsia"/>
-          <w:sz w:val="24"/>
-          <w:szCs w:val="24"/>
-        </w:rPr>
-        <w:t>lastSignInDate: date</w:t>
+      <w:proofErr w:type="spellStart"/>
+      <w:proofErr w:type="gramStart"/>
+      <w:r>
+        <w:rPr>
+          <w:rFonts w:hint="eastAsia"/>
+          <w:sz w:val="24"/>
+          <w:szCs w:val="24"/>
+        </w:rPr>
+        <w:t>lastSignInDate</w:t>
+      </w:r>
+      <w:proofErr w:type="spellEnd"/>
+      <w:proofErr w:type="gramEnd"/>
+      <w:r>
+        <w:rPr>
+          <w:rFonts w:hint="eastAsia"/>
+          <w:sz w:val="24"/>
+          <w:szCs w:val="24"/>
+        </w:rPr>
+        <w:t>: date</w:t>
       </w:r>
       <w:r>
         <w:rPr>
@@ -800,6 +868,8 @@
           <w:szCs w:val="24"/>
         </w:rPr>
       </w:pPr>
+      <w:proofErr w:type="spellStart"/>
+      <w:proofErr w:type="gramStart"/>
       <w:r>
         <w:rPr>
           <w:rFonts w:hint="eastAsia"/>
@@ -808,6 +878,8 @@
         </w:rPr>
         <w:t>cDate</w:t>
       </w:r>
+      <w:proofErr w:type="spellEnd"/>
+      <w:proofErr w:type="gramEnd"/>
       <w:r>
         <w:rPr>
           <w:rFonts w:hint="eastAsia"/>
@@ -848,8 +920,17 @@
           <w:szCs w:val="24"/>
         </w:rPr>
         <w:tab/>
+      </w:r>
+      <w:proofErr w:type="spellStart"/>
+      <w:r>
+        <w:rPr>
+          <w:rFonts w:hint="eastAsia"/>
+          <w:sz w:val="24"/>
+          <w:szCs w:val="24"/>
+        </w:rPr>
         <w:t>reuiqred</w:t>
       </w:r>
+      <w:proofErr w:type="spellEnd"/>
     </w:p>
     <w:p>
       <w:pPr>
@@ -859,13 +940,25 @@
           <w:szCs w:val="24"/>
         </w:rPr>
       </w:pPr>
-      <w:r>
-        <w:rPr>
-          <w:rFonts w:hint="eastAsia"/>
-          <w:sz w:val="24"/>
-          <w:szCs w:val="24"/>
-        </w:rPr>
-        <w:t>mDate;</w:t>
+      <w:proofErr w:type="spellStart"/>
+      <w:proofErr w:type="gramStart"/>
+      <w:r>
+        <w:rPr>
+          <w:rFonts w:hint="eastAsia"/>
+          <w:sz w:val="24"/>
+          <w:szCs w:val="24"/>
+        </w:rPr>
+        <w:t>mDate</w:t>
+      </w:r>
+      <w:proofErr w:type="spellEnd"/>
+      <w:proofErr w:type="gramEnd"/>
+      <w:r>
+        <w:rPr>
+          <w:rFonts w:hint="eastAsia"/>
+          <w:sz w:val="24"/>
+          <w:szCs w:val="24"/>
+        </w:rPr>
+        <w:t>;</w:t>
       </w:r>
       <w:r>
         <w:rPr>
@@ -918,13 +1011,25 @@
           <w:szCs w:val="24"/>
         </w:rPr>
       </w:pPr>
-      <w:r>
-        <w:rPr>
-          <w:rFonts w:hint="eastAsia"/>
-          <w:sz w:val="24"/>
-          <w:szCs w:val="24"/>
-        </w:rPr>
-        <w:t>dDate:</w:t>
+      <w:proofErr w:type="spellStart"/>
+      <w:proofErr w:type="gramStart"/>
+      <w:r>
+        <w:rPr>
+          <w:rFonts w:hint="eastAsia"/>
+          <w:sz w:val="24"/>
+          <w:szCs w:val="24"/>
+        </w:rPr>
+        <w:t>dDate</w:t>
+      </w:r>
+      <w:proofErr w:type="spellEnd"/>
+      <w:proofErr w:type="gramEnd"/>
+      <w:r>
+        <w:rPr>
+          <w:rFonts w:hint="eastAsia"/>
+          <w:sz w:val="24"/>
+          <w:szCs w:val="24"/>
+        </w:rPr>
+        <w:t>:</w:t>
       </w:r>
       <w:r>
         <w:rPr>
@@ -978,6 +1083,7 @@
         </w:rPr>
       </w:pPr>
       <w:commentRangeStart w:id="4"/>
+      <w:proofErr w:type="spellStart"/>
       <w:r>
         <w:rPr>
           <w:b/>
@@ -993,7 +1099,17 @@
           <w:sz w:val="28"/>
           <w:szCs w:val="28"/>
         </w:rPr>
-        <w:t>serSugar:</w:t>
+        <w:t>serSugar</w:t>
+      </w:r>
+      <w:proofErr w:type="spellEnd"/>
+      <w:r>
+        <w:rPr>
+          <w:rFonts w:hint="eastAsia"/>
+          <w:b/>
+          <w:sz w:val="28"/>
+          <w:szCs w:val="28"/>
+        </w:rPr>
+        <w:t>:</w:t>
       </w:r>
       <w:commentRangeEnd w:id="4"/>
       <w:r>
@@ -1030,6 +1146,7 @@
         </w:rPr>
         <w:tab/>
       </w:r>
+      <w:proofErr w:type="spellStart"/>
       <w:r>
         <w:rPr>
           <w:sz w:val="24"/>
@@ -1047,6 +1164,7 @@
         </w:rPr>
         <w:t>serId</w:t>
       </w:r>
+      <w:proofErr w:type="spellEnd"/>
       <w:r>
         <w:rPr>
           <w:rFonts w:hint="eastAsia"/>
@@ -1070,33 +1188,52 @@
           <w:szCs w:val="24"/>
         </w:rPr>
         <w:tab/>
+      </w:r>
+      <w:proofErr w:type="spellStart"/>
+      <w:r>
+        <w:rPr>
+          <w:rFonts w:hint="eastAsia"/>
+          <w:sz w:val="24"/>
+          <w:szCs w:val="24"/>
+        </w:rPr>
         <w:t>objectId</w:t>
       </w:r>
-      <w:r>
-        <w:rPr>
-          <w:rFonts w:hint="eastAsia"/>
-          <w:sz w:val="24"/>
-          <w:szCs w:val="24"/>
-        </w:rPr>
-        <w:tab/>
-      </w:r>
-      <w:r>
-        <w:rPr>
-          <w:rFonts w:hint="eastAsia"/>
-          <w:sz w:val="24"/>
-          <w:szCs w:val="24"/>
-        </w:rPr>
-        <w:tab/>
-      </w:r>
-      <w:r>
-        <w:rPr>
-          <w:rFonts w:hint="eastAsia"/>
-          <w:sz w:val="24"/>
-          <w:szCs w:val="24"/>
-        </w:rPr>
-        <w:tab/>
-        <w:t>required; users._id</w:t>
-      </w:r>
+      <w:proofErr w:type="spellEnd"/>
+      <w:r>
+        <w:rPr>
+          <w:rFonts w:hint="eastAsia"/>
+          <w:sz w:val="24"/>
+          <w:szCs w:val="24"/>
+        </w:rPr>
+        <w:tab/>
+      </w:r>
+      <w:r>
+        <w:rPr>
+          <w:rFonts w:hint="eastAsia"/>
+          <w:sz w:val="24"/>
+          <w:szCs w:val="24"/>
+        </w:rPr>
+        <w:tab/>
+      </w:r>
+      <w:r>
+        <w:rPr>
+          <w:rFonts w:hint="eastAsia"/>
+          <w:sz w:val="24"/>
+          <w:szCs w:val="24"/>
+        </w:rPr>
+        <w:tab/>
+        <w:t xml:space="preserve">required; </w:t>
+      </w:r>
+      <w:proofErr w:type="spellStart"/>
+      <w:r>
+        <w:rPr>
+          <w:rFonts w:hint="eastAsia"/>
+          <w:sz w:val="24"/>
+          <w:szCs w:val="24"/>
+        </w:rPr>
+        <w:t>users._id</w:t>
+      </w:r>
+      <w:proofErr w:type="spellEnd"/>
     </w:p>
     <w:p>
       <w:pPr>
@@ -1197,6 +1334,8 @@
           <w:szCs w:val="24"/>
         </w:rPr>
       </w:pPr>
+      <w:proofErr w:type="spellStart"/>
+      <w:proofErr w:type="gramStart"/>
       <w:r>
         <w:rPr>
           <w:rFonts w:hint="eastAsia"/>
@@ -1205,6 +1344,8 @@
         </w:rPr>
         <w:t>cDate</w:t>
       </w:r>
+      <w:proofErr w:type="spellEnd"/>
+      <w:proofErr w:type="gramEnd"/>
       <w:r>
         <w:rPr>
           <w:rFonts w:hint="eastAsia"/>
@@ -1245,8 +1386,17 @@
           <w:szCs w:val="24"/>
         </w:rPr>
         <w:tab/>
+      </w:r>
+      <w:proofErr w:type="spellStart"/>
+      <w:r>
+        <w:rPr>
+          <w:rFonts w:hint="eastAsia"/>
+          <w:sz w:val="24"/>
+          <w:szCs w:val="24"/>
+        </w:rPr>
         <w:t>reuiqred</w:t>
       </w:r>
+      <w:proofErr w:type="spellEnd"/>
     </w:p>
     <w:p>
       <w:pPr>
@@ -1256,13 +1406,25 @@
           <w:szCs w:val="24"/>
         </w:rPr>
       </w:pPr>
-      <w:r>
-        <w:rPr>
-          <w:rFonts w:hint="eastAsia"/>
-          <w:sz w:val="24"/>
-          <w:szCs w:val="24"/>
-        </w:rPr>
-        <w:t>mDate;</w:t>
+      <w:proofErr w:type="spellStart"/>
+      <w:proofErr w:type="gramStart"/>
+      <w:r>
+        <w:rPr>
+          <w:rFonts w:hint="eastAsia"/>
+          <w:sz w:val="24"/>
+          <w:szCs w:val="24"/>
+        </w:rPr>
+        <w:t>mDate</w:t>
+      </w:r>
+      <w:proofErr w:type="spellEnd"/>
+      <w:proofErr w:type="gramEnd"/>
+      <w:r>
+        <w:rPr>
+          <w:rFonts w:hint="eastAsia"/>
+          <w:sz w:val="24"/>
+          <w:szCs w:val="24"/>
+        </w:rPr>
+        <w:t>;</w:t>
       </w:r>
       <w:r>
         <w:rPr>
@@ -1315,13 +1477,25 @@
           <w:szCs w:val="24"/>
         </w:rPr>
       </w:pPr>
-      <w:r>
-        <w:rPr>
-          <w:rFonts w:hint="eastAsia"/>
-          <w:sz w:val="24"/>
-          <w:szCs w:val="24"/>
-        </w:rPr>
-        <w:t>dDate:</w:t>
+      <w:proofErr w:type="spellStart"/>
+      <w:proofErr w:type="gramStart"/>
+      <w:r>
+        <w:rPr>
+          <w:rFonts w:hint="eastAsia"/>
+          <w:sz w:val="24"/>
+          <w:szCs w:val="24"/>
+        </w:rPr>
+        <w:t>dDate</w:t>
+      </w:r>
+      <w:proofErr w:type="spellEnd"/>
+      <w:proofErr w:type="gramEnd"/>
+      <w:r>
+        <w:rPr>
+          <w:rFonts w:hint="eastAsia"/>
+          <w:sz w:val="24"/>
+          <w:szCs w:val="24"/>
+        </w:rPr>
+        <w:t>:</w:t>
       </w:r>
       <w:r>
         <w:rPr>
@@ -1414,6 +1588,7 @@
           <w:szCs w:val="21"/>
         </w:rPr>
       </w:pPr>
+      <w:proofErr w:type="spellStart"/>
       <w:r>
         <w:rPr>
           <w:rFonts w:hint="eastAsia"/>
@@ -1423,6 +1598,7 @@
         </w:rPr>
         <w:t>Url</w:t>
       </w:r>
+      <w:proofErr w:type="spellEnd"/>
       <w:r>
         <w:rPr>
           <w:rFonts w:hint="eastAsia"/>
@@ -1491,6 +1667,7 @@
         </w:rPr>
         <w:tab/>
       </w:r>
+      <w:proofErr w:type="gramStart"/>
       <w:r>
         <w:rPr>
           <w:sz w:val="24"/>
@@ -1504,7 +1681,16 @@
           <w:sz w:val="24"/>
           <w:szCs w:val="24"/>
         </w:rPr>
-        <w:t>alues:{</w:t>
+        <w:t>alues:</w:t>
+      </w:r>
+      <w:proofErr w:type="gramEnd"/>
+      <w:r>
+        <w:rPr>
+          <w:rFonts w:hint="eastAsia"/>
+          <w:sz w:val="24"/>
+          <w:szCs w:val="24"/>
+        </w:rPr>
+        <w:t>{</w:t>
       </w:r>
     </w:p>
     <w:p>
@@ -1522,6 +1708,8 @@
         </w:rPr>
         <w:t>“</w:t>
       </w:r>
+      <w:proofErr w:type="spellStart"/>
+      <w:proofErr w:type="gramStart"/>
       <w:r>
         <w:rPr>
           <w:rFonts w:hint="eastAsia"/>
@@ -1530,6 +1718,8 @@
         </w:rPr>
         <w:t>recInfo</w:t>
       </w:r>
+      <w:proofErr w:type="spellEnd"/>
+      <w:proofErr w:type="gramEnd"/>
       <w:r>
         <w:rPr>
           <w:sz w:val="24"/>
@@ -1554,6 +1744,7 @@
           <w:szCs w:val="24"/>
         </w:rPr>
       </w:pPr>
+      <w:proofErr w:type="gramStart"/>
       <w:r>
         <w:rPr>
           <w:rFonts w:hint="eastAsia"/>
@@ -1569,7 +1760,16 @@
           <w:sz w:val="24"/>
           <w:szCs w:val="24"/>
         </w:rPr>
-        <w:t>:{value:</w:t>
+        <w:t>:</w:t>
+      </w:r>
+      <w:proofErr w:type="gramEnd"/>
+      <w:r>
+        <w:rPr>
+          <w:rFonts w:hint="eastAsia"/>
+          <w:sz w:val="24"/>
+          <w:szCs w:val="24"/>
+        </w:rPr>
+        <w:t>{value:</w:t>
       </w:r>
       <w:r>
         <w:rPr>
@@ -1610,6 +1810,7 @@
           <w:szCs w:val="24"/>
         </w:rPr>
       </w:pPr>
+      <w:proofErr w:type="gramStart"/>
       <w:r>
         <w:rPr>
           <w:sz w:val="24"/>
@@ -1633,7 +1834,16 @@
           <w:sz w:val="24"/>
           <w:szCs w:val="24"/>
         </w:rPr>
-        <w:t>:{value:</w:t>
+        <w:t>:</w:t>
+      </w:r>
+      <w:proofErr w:type="gramEnd"/>
+      <w:r>
+        <w:rPr>
+          <w:rFonts w:hint="eastAsia"/>
+          <w:sz w:val="24"/>
+          <w:szCs w:val="24"/>
+        </w:rPr>
+        <w:t>{value:</w:t>
       </w:r>
       <w:r>
         <w:rPr>
@@ -1642,6 +1852,7 @@
         </w:rPr>
         <w:t>”</w:t>
       </w:r>
+      <w:proofErr w:type="spellStart"/>
       <w:r>
         <w:rPr>
           <w:rFonts w:hint="eastAsia"/>
@@ -1650,6 +1861,7 @@
         </w:rPr>
         <w:t>asdf</w:t>
       </w:r>
+      <w:proofErr w:type="spellEnd"/>
       <w:r>
         <w:rPr>
           <w:sz w:val="24"/>
@@ -1674,6 +1886,7 @@
           <w:szCs w:val="24"/>
         </w:rPr>
       </w:pPr>
+      <w:proofErr w:type="gramStart"/>
       <w:r>
         <w:rPr>
           <w:sz w:val="24"/>
@@ -1697,7 +1910,16 @@
           <w:sz w:val="24"/>
           <w:szCs w:val="24"/>
         </w:rPr>
-        <w:t>:{value:</w:t>
+        <w:t>:</w:t>
+      </w:r>
+      <w:proofErr w:type="gramEnd"/>
+      <w:r>
+        <w:rPr>
+          <w:rFonts w:hint="eastAsia"/>
+          <w:sz w:val="24"/>
+          <w:szCs w:val="24"/>
+        </w:rPr>
+        <w:t>{value:</w:t>
       </w:r>
       <w:r>
         <w:rPr>
@@ -1706,6 +1928,7 @@
         </w:rPr>
         <w:t>”</w:t>
       </w:r>
+      <w:proofErr w:type="spellStart"/>
       <w:r>
         <w:rPr>
           <w:rFonts w:hint="eastAsia"/>
@@ -1714,6 +1937,7 @@
         </w:rPr>
         <w:t>asdf</w:t>
       </w:r>
+      <w:proofErr w:type="spellEnd"/>
       <w:r>
         <w:rPr>
           <w:sz w:val="24"/>
@@ -1738,6 +1962,8 @@
           <w:szCs w:val="24"/>
         </w:rPr>
       </w:pPr>
+      <w:proofErr w:type="spellStart"/>
+      <w:proofErr w:type="gramStart"/>
       <w:r>
         <w:rPr>
           <w:sz w:val="24"/>
@@ -1755,13 +1981,23 @@
         </w:rPr>
         <w:t>obilPhone</w:t>
       </w:r>
-      <w:r>
-        <w:rPr>
-          <w:rFonts w:hint="eastAsia"/>
-          <w:sz w:val="24"/>
-          <w:szCs w:val="24"/>
-        </w:rPr>
-        <w:t>:{value:</w:t>
+      <w:proofErr w:type="spellEnd"/>
+      <w:r>
+        <w:rPr>
+          <w:rFonts w:hint="eastAsia"/>
+          <w:sz w:val="24"/>
+          <w:szCs w:val="24"/>
+        </w:rPr>
+        <w:t>:</w:t>
+      </w:r>
+      <w:proofErr w:type="gramEnd"/>
+      <w:r>
+        <w:rPr>
+          <w:rFonts w:hint="eastAsia"/>
+          <w:sz w:val="24"/>
+          <w:szCs w:val="24"/>
+        </w:rPr>
+        <w:t>{value:</w:t>
       </w:r>
       <w:r>
         <w:rPr>
@@ -1770,6 +2006,7 @@
         </w:rPr>
         <w:t>”</w:t>
       </w:r>
+      <w:proofErr w:type="spellStart"/>
       <w:r>
         <w:rPr>
           <w:rFonts w:hint="eastAsia"/>
@@ -1778,6 +2015,7 @@
         </w:rPr>
         <w:t>asdf</w:t>
       </w:r>
+      <w:proofErr w:type="spellEnd"/>
       <w:r>
         <w:rPr>
           <w:sz w:val="24"/>
@@ -1841,6 +2079,7 @@
         </w:rPr>
         <w:t>“</w:t>
       </w:r>
+      <w:proofErr w:type="spellStart"/>
       <w:r>
         <w:rPr>
           <w:rFonts w:hint="eastAsia"/>
@@ -1849,6 +2088,7 @@
         </w:rPr>
         <w:t>curColl</w:t>
       </w:r>
+      <w:proofErr w:type="spellEnd"/>
       <w:r>
         <w:rPr>
           <w:sz w:val="24"/>
@@ -1925,298 +2165,407 @@
           <w:bCs/>
           <w:szCs w:val="21"/>
         </w:rPr>
-        <w:t>步骤</w:t>
-      </w:r>
-      <w:r>
-        <w:rPr>
-          <w:rFonts w:hint="eastAsia"/>
+        <w:t>步骤：</w:t>
+      </w:r>
+    </w:p>
+    <w:p>
+      <w:pPr>
+        <w:rPr>
+          <w:szCs w:val="21"/>
+        </w:rPr>
+      </w:pPr>
+      <w:r>
+        <w:rPr>
+          <w:rFonts w:hint="eastAsia"/>
+          <w:szCs w:val="21"/>
+        </w:rPr>
+        <w:tab/>
+        <w:t xml:space="preserve">1 </w:t>
+      </w:r>
+      <w:r>
+        <w:rPr>
+          <w:rFonts w:hint="eastAsia"/>
+          <w:szCs w:val="21"/>
+        </w:rPr>
+        <w:t>检查格式和值</w:t>
+      </w:r>
+    </w:p>
+    <w:p>
+      <w:pPr>
+        <w:rPr>
+          <w:szCs w:val="21"/>
+        </w:rPr>
+      </w:pPr>
+      <w:r>
+        <w:rPr>
+          <w:rFonts w:hint="eastAsia"/>
+          <w:szCs w:val="21"/>
+        </w:rPr>
+        <w:lastRenderedPageBreak/>
+        <w:tab/>
+        <w:t xml:space="preserve">2 </w:t>
+      </w:r>
+      <w:r>
+        <w:rPr>
+          <w:rFonts w:hint="eastAsia"/>
+          <w:szCs w:val="21"/>
+        </w:rPr>
+        <w:t>检查用户名是否重复</w:t>
+      </w:r>
+    </w:p>
+    <w:p>
+      <w:pPr>
+        <w:rPr>
+          <w:szCs w:val="21"/>
+        </w:rPr>
+      </w:pPr>
+      <w:r>
+        <w:rPr>
+          <w:rFonts w:hint="eastAsia"/>
+          <w:szCs w:val="21"/>
+        </w:rPr>
+        <w:tab/>
+        <w:t xml:space="preserve">3 </w:t>
+      </w:r>
+      <w:r>
+        <w:rPr>
+          <w:rFonts w:hint="eastAsia"/>
+          <w:szCs w:val="21"/>
+        </w:rPr>
+        <w:t>产生</w:t>
+      </w:r>
+      <w:r>
+        <w:rPr>
+          <w:rFonts w:hint="eastAsia"/>
+          <w:szCs w:val="21"/>
+        </w:rPr>
+        <w:t>sugar</w:t>
+      </w:r>
+    </w:p>
+    <w:p>
+      <w:pPr>
+        <w:rPr>
+          <w:szCs w:val="21"/>
+        </w:rPr>
+      </w:pPr>
+      <w:r>
+        <w:rPr>
+          <w:rFonts w:hint="eastAsia"/>
+          <w:szCs w:val="21"/>
+        </w:rPr>
+        <w:tab/>
+        <w:t xml:space="preserve">4 </w:t>
+      </w:r>
+      <w:r>
+        <w:rPr>
+          <w:rFonts w:hint="eastAsia"/>
+          <w:szCs w:val="21"/>
+        </w:rPr>
+        <w:t>用</w:t>
+      </w:r>
+      <w:r>
+        <w:rPr>
+          <w:rFonts w:hint="eastAsia"/>
+          <w:szCs w:val="21"/>
+        </w:rPr>
+        <w:t>sugar</w:t>
+      </w:r>
+      <w:r>
+        <w:rPr>
+          <w:rFonts w:hint="eastAsia"/>
+          <w:szCs w:val="21"/>
+        </w:rPr>
+        <w:t>加密</w:t>
+      </w:r>
+      <w:r>
+        <w:rPr>
+          <w:rFonts w:hint="eastAsia"/>
+          <w:szCs w:val="21"/>
+        </w:rPr>
+        <w:t>password</w:t>
+      </w:r>
+      <w:r>
+        <w:rPr>
+          <w:rFonts w:hint="eastAsia"/>
+          <w:szCs w:val="21"/>
+        </w:rPr>
+        <w:t>，替换原始的</w:t>
+      </w:r>
+      <w:r>
+        <w:rPr>
+          <w:rFonts w:hint="eastAsia"/>
+          <w:szCs w:val="21"/>
+        </w:rPr>
+        <w:t>password</w:t>
+      </w:r>
+    </w:p>
+    <w:p>
+      <w:pPr>
+        <w:rPr>
+          <w:szCs w:val="21"/>
+        </w:rPr>
+      </w:pPr>
+      <w:r>
+        <w:rPr>
+          <w:rFonts w:hint="eastAsia"/>
+          <w:szCs w:val="21"/>
+        </w:rPr>
+        <w:tab/>
+        <w:t xml:space="preserve">5 </w:t>
+      </w:r>
+      <w:r>
+        <w:rPr>
+          <w:rFonts w:hint="eastAsia"/>
+          <w:szCs w:val="21"/>
+        </w:rPr>
+        <w:t>将用户信息加入</w:t>
+      </w:r>
+      <w:r>
+        <w:rPr>
+          <w:rFonts w:hint="eastAsia"/>
+          <w:szCs w:val="21"/>
+        </w:rPr>
+        <w:t>users</w:t>
+      </w:r>
+      <w:r>
+        <w:rPr>
+          <w:rFonts w:hint="eastAsia"/>
+          <w:szCs w:val="21"/>
+        </w:rPr>
+        <w:t>，将</w:t>
+      </w:r>
+      <w:r>
+        <w:rPr>
+          <w:rFonts w:hint="eastAsia"/>
+          <w:szCs w:val="21"/>
+        </w:rPr>
+        <w:t>sugar</w:t>
+      </w:r>
+      <w:r>
+        <w:rPr>
+          <w:rFonts w:hint="eastAsia"/>
+          <w:szCs w:val="21"/>
+        </w:rPr>
+        <w:t>加入</w:t>
+      </w:r>
+      <w:proofErr w:type="spellStart"/>
+      <w:r>
+        <w:rPr>
+          <w:rFonts w:hint="eastAsia"/>
+          <w:szCs w:val="21"/>
+        </w:rPr>
+        <w:t>userSugar</w:t>
+      </w:r>
+      <w:proofErr w:type="spellEnd"/>
+    </w:p>
+    <w:p>
+      <w:pPr>
+        <w:rPr>
+          <w:szCs w:val="21"/>
+        </w:rPr>
+      </w:pPr>
+      <w:r>
+        <w:rPr>
+          <w:rFonts w:hint="eastAsia"/>
+          <w:sz w:val="24"/>
+          <w:szCs w:val="24"/>
+        </w:rPr>
+        <w:tab/>
+      </w:r>
+      <w:r>
+        <w:rPr>
+          <w:rFonts w:hint="eastAsia"/>
+          <w:szCs w:val="21"/>
+        </w:rPr>
+        <w:t xml:space="preserve">6. </w:t>
+      </w:r>
+      <w:r>
+        <w:rPr>
+          <w:rFonts w:hint="eastAsia"/>
+          <w:szCs w:val="21"/>
+        </w:rPr>
+        <w:t>使用新生成记录的</w:t>
+      </w:r>
+      <w:proofErr w:type="spellStart"/>
+      <w:r>
+        <w:rPr>
+          <w:rFonts w:hint="eastAsia"/>
+          <w:szCs w:val="21"/>
+        </w:rPr>
+        <w:t>objectId</w:t>
+      </w:r>
+      <w:proofErr w:type="spellEnd"/>
+      <w:r>
+        <w:rPr>
+          <w:rFonts w:hint="eastAsia"/>
+          <w:szCs w:val="21"/>
+        </w:rPr>
+        <w:t>，在</w:t>
+      </w:r>
+      <w:proofErr w:type="spellStart"/>
+      <w:r>
+        <w:rPr>
           <w:b/>
           <w:bCs/>
-          <w:szCs w:val="21"/>
-        </w:rPr>
-        <w:t>：</w:t>
-      </w:r>
-    </w:p>
-    <w:p>
-      <w:pPr>
-        <w:rPr>
-          <w:szCs w:val="21"/>
-        </w:rPr>
-      </w:pPr>
-      <w:r>
-        <w:rPr>
-          <w:rFonts w:hint="eastAsia"/>
-          <w:szCs w:val="21"/>
-        </w:rPr>
-        <w:tab/>
-        <w:t xml:space="preserve">1 </w:t>
-      </w:r>
-      <w:r>
-        <w:rPr>
-          <w:rFonts w:hint="eastAsia"/>
-          <w:szCs w:val="21"/>
-        </w:rPr>
-        <w:t>检查格式</w:t>
-      </w:r>
-      <w:r>
-        <w:rPr>
-          <w:rFonts w:hint="eastAsia"/>
-          <w:szCs w:val="21"/>
-        </w:rPr>
-        <w:t>和值</w:t>
-      </w:r>
-    </w:p>
-    <w:p>
-      <w:pPr>
-        <w:rPr>
-          <w:szCs w:val="21"/>
-        </w:rPr>
-      </w:pPr>
-      <w:r>
-        <w:rPr>
-          <w:rFonts w:hint="eastAsia"/>
-          <w:szCs w:val="21"/>
-        </w:rPr>
-        <w:lastRenderedPageBreak/>
-        <w:tab/>
-        <w:t xml:space="preserve">2 </w:t>
-      </w:r>
-      <w:r>
-        <w:rPr>
-          <w:rFonts w:hint="eastAsia"/>
-          <w:szCs w:val="21"/>
-        </w:rPr>
-        <w:t>检查用户名是否重复</w:t>
-      </w:r>
-    </w:p>
-    <w:p>
-      <w:pPr>
-        <w:rPr>
-          <w:szCs w:val="21"/>
-        </w:rPr>
-      </w:pPr>
-      <w:r>
-        <w:rPr>
-          <w:rFonts w:hint="eastAsia"/>
-          <w:szCs w:val="21"/>
-        </w:rPr>
-        <w:tab/>
-      </w:r>
-      <w:r>
-        <w:rPr>
-          <w:rFonts w:hint="eastAsia"/>
-          <w:szCs w:val="21"/>
-        </w:rPr>
-        <w:t>3</w:t>
-      </w:r>
-      <w:r>
-        <w:rPr>
-          <w:rFonts w:hint="eastAsia"/>
-          <w:szCs w:val="21"/>
-        </w:rPr>
-        <w:t xml:space="preserve"> </w:t>
-      </w:r>
-      <w:r>
-        <w:rPr>
-          <w:rFonts w:hint="eastAsia"/>
-          <w:szCs w:val="21"/>
-        </w:rPr>
-        <w:t>产生</w:t>
-      </w:r>
-      <w:r>
-        <w:rPr>
-          <w:rFonts w:hint="eastAsia"/>
-          <w:szCs w:val="21"/>
-        </w:rPr>
-        <w:t>sugar</w:t>
-      </w:r>
-    </w:p>
-    <w:p>
-      <w:pPr>
-        <w:rPr>
-          <w:szCs w:val="21"/>
-        </w:rPr>
-      </w:pPr>
-      <w:r>
-        <w:rPr>
-          <w:rFonts w:hint="eastAsia"/>
-          <w:szCs w:val="21"/>
-        </w:rPr>
-        <w:tab/>
-        <w:t xml:space="preserve">4 </w:t>
-      </w:r>
-      <w:r>
-        <w:rPr>
-          <w:rFonts w:hint="eastAsia"/>
-          <w:szCs w:val="21"/>
-        </w:rPr>
-        <w:t>用</w:t>
-      </w:r>
-      <w:r>
-        <w:rPr>
-          <w:rFonts w:hint="eastAsia"/>
-          <w:szCs w:val="21"/>
-        </w:rPr>
-        <w:t>sugar</w:t>
-      </w:r>
-      <w:r>
-        <w:rPr>
-          <w:rFonts w:hint="eastAsia"/>
-          <w:szCs w:val="21"/>
-        </w:rPr>
-        <w:t>加密</w:t>
-      </w:r>
-      <w:r>
-        <w:rPr>
-          <w:rFonts w:hint="eastAsia"/>
-          <w:szCs w:val="21"/>
-        </w:rPr>
-        <w:t>password</w:t>
-      </w:r>
-      <w:r>
-        <w:rPr>
-          <w:rFonts w:hint="eastAsia"/>
-          <w:szCs w:val="21"/>
-        </w:rPr>
-        <w:t>，替换原始的</w:t>
-      </w:r>
-      <w:r>
-        <w:rPr>
-          <w:rFonts w:hint="eastAsia"/>
-          <w:szCs w:val="21"/>
-        </w:rPr>
-        <w:t>password</w:t>
-      </w:r>
-    </w:p>
-    <w:p>
-      <w:pPr>
-        <w:rPr>
-          <w:szCs w:val="21"/>
-        </w:rPr>
-      </w:pPr>
-      <w:r>
-        <w:rPr>
-          <w:rFonts w:hint="eastAsia"/>
-          <w:szCs w:val="21"/>
-        </w:rPr>
-        <w:tab/>
-        <w:t xml:space="preserve">5 </w:t>
-      </w:r>
-      <w:r>
-        <w:rPr>
-          <w:rFonts w:hint="eastAsia"/>
-          <w:szCs w:val="21"/>
-        </w:rPr>
-        <w:t>将用户信息加入</w:t>
-      </w:r>
-      <w:r>
-        <w:rPr>
-          <w:rFonts w:hint="eastAsia"/>
-          <w:szCs w:val="21"/>
-        </w:rPr>
-        <w:t>users</w:t>
-      </w:r>
-      <w:r>
-        <w:rPr>
-          <w:rFonts w:hint="eastAsia"/>
-          <w:szCs w:val="21"/>
-        </w:rPr>
-        <w:t>，将</w:t>
-      </w:r>
-      <w:r>
-        <w:rPr>
-          <w:rFonts w:hint="eastAsia"/>
-          <w:szCs w:val="21"/>
-        </w:rPr>
-        <w:t>sugar</w:t>
-      </w:r>
-      <w:r>
-        <w:rPr>
-          <w:rFonts w:hint="eastAsia"/>
-          <w:szCs w:val="21"/>
-        </w:rPr>
-        <w:t>加入</w:t>
-      </w:r>
-      <w:r>
-        <w:rPr>
-          <w:rFonts w:hint="eastAsia"/>
-          <w:szCs w:val="21"/>
-        </w:rPr>
-        <w:t>userSugar</w:t>
-      </w:r>
-    </w:p>
-    <w:p>
-      <w:pPr>
-        <w:rPr>
-          <w:szCs w:val="21"/>
-        </w:rPr>
-      </w:pPr>
-      <w:r>
-        <w:rPr>
-          <w:rFonts w:hint="eastAsia"/>
-          <w:sz w:val="24"/>
-          <w:szCs w:val="24"/>
-        </w:rPr>
-        <w:tab/>
-      </w:r>
-      <w:r>
-        <w:rPr>
-          <w:rFonts w:hint="eastAsia"/>
-          <w:szCs w:val="21"/>
-        </w:rPr>
-        <w:t xml:space="preserve">6. </w:t>
-      </w:r>
-      <w:r>
-        <w:rPr>
-          <w:rFonts w:hint="eastAsia"/>
-          <w:szCs w:val="21"/>
-        </w:rPr>
-        <w:t>使用新生成记录的</w:t>
-      </w:r>
-      <w:r>
-        <w:rPr>
-          <w:rFonts w:hint="eastAsia"/>
-          <w:szCs w:val="21"/>
+        </w:rPr>
+        <w:t>U</w:t>
+      </w:r>
+      <w:r>
+        <w:rPr>
+          <w:rFonts w:hint="eastAsia"/>
+          <w:b/>
+          <w:bCs/>
+        </w:rPr>
+        <w:t>ser_friends_group</w:t>
+      </w:r>
+      <w:proofErr w:type="spellEnd"/>
+      <w:r>
+        <w:rPr>
+          <w:rFonts w:hint="eastAsia"/>
+          <w:szCs w:val="21"/>
+        </w:rPr>
+        <w:t>（朋友分组</w:t>
+      </w:r>
+      <w:r>
+        <w:rPr>
+          <w:rFonts w:hint="eastAsia"/>
+          <w:szCs w:val="21"/>
+        </w:rPr>
+        <w:t>）</w:t>
+      </w:r>
+      <w:r>
+        <w:rPr>
+          <w:rFonts w:hint="eastAsia"/>
+          <w:szCs w:val="21"/>
+        </w:rPr>
+        <w:t>中新建</w:t>
+      </w:r>
+      <w:r>
+        <w:rPr>
+          <w:rFonts w:hint="eastAsia"/>
+          <w:szCs w:val="21"/>
+        </w:rPr>
+        <w:t>一个默认</w:t>
+      </w:r>
+      <w:r>
+        <w:rPr>
+          <w:rFonts w:hint="eastAsia"/>
+          <w:szCs w:val="21"/>
+        </w:rPr>
+        <w:t>记录</w:t>
+      </w:r>
+    </w:p>
+    <w:p>
+      <w:pPr>
+        <w:rPr>
+          <w:rFonts w:hint="eastAsia"/>
+          <w:sz w:val="24"/>
+          <w:szCs w:val="24"/>
+        </w:rPr>
+      </w:pPr>
+    </w:p>
+    <w:p>
+      <w:pPr>
+        <w:rPr>
+          <w:rFonts w:hint="eastAsia"/>
+          <w:sz w:val="24"/>
+          <w:szCs w:val="24"/>
+        </w:rPr>
+      </w:pPr>
+      <w:r>
+        <w:rPr>
+          <w:rFonts w:hint="eastAsia"/>
+          <w:sz w:val="24"/>
+          <w:szCs w:val="24"/>
+        </w:rPr>
+        <w:t>{name:</w:t>
+      </w:r>
+      <w:r>
+        <w:rPr>
+          <w:sz w:val="24"/>
+          <w:szCs w:val="24"/>
+        </w:rPr>
+        <w:t>’</w:t>
+      </w:r>
+      <w:r>
+        <w:rPr>
+          <w:rFonts w:hint="eastAsia"/>
+          <w:sz w:val="24"/>
+          <w:szCs w:val="24"/>
+        </w:rPr>
+        <w:t>我的好友</w:t>
+      </w:r>
+      <w:r>
+        <w:rPr>
+          <w:sz w:val="24"/>
+          <w:szCs w:val="24"/>
+        </w:rPr>
+        <w:t>’</w:t>
+      </w:r>
+      <w:r>
+        <w:rPr>
+          <w:rFonts w:hint="eastAsia"/>
+          <w:sz w:val="24"/>
+          <w:szCs w:val="24"/>
+        </w:rPr>
+        <w:t xml:space="preserve">, </w:t>
+      </w:r>
+      <w:proofErr w:type="spellStart"/>
+      <w:r>
+        <w:rPr>
+          <w:rFonts w:hint="eastAsia"/>
+          <w:sz w:val="24"/>
+          <w:szCs w:val="24"/>
+        </w:rPr>
+        <w:t>userId</w:t>
+      </w:r>
+      <w:proofErr w:type="spellEnd"/>
+      <w:r>
+        <w:rPr>
+          <w:rFonts w:hint="eastAsia"/>
+          <w:sz w:val="24"/>
+          <w:szCs w:val="24"/>
+        </w:rPr>
+        <w:t xml:space="preserve">: </w:t>
+      </w:r>
+      <w:proofErr w:type="spellStart"/>
+      <w:r>
+        <w:rPr>
+          <w:rFonts w:hint="eastAsia"/>
+          <w:sz w:val="24"/>
+          <w:szCs w:val="24"/>
         </w:rPr>
         <w:t>objectId</w:t>
       </w:r>
-      <w:r>
-        <w:rPr>
-          <w:rFonts w:hint="eastAsia"/>
-          <w:szCs w:val="21"/>
-        </w:rPr>
-        <w:t>，在</w:t>
-      </w:r>
-      <w:r>
-        <w:rPr>
-          <w:rFonts w:hint="eastAsia"/>
-          <w:szCs w:val="21"/>
-        </w:rPr>
-        <w:t>userPublicGroup</w:t>
-      </w:r>
-      <w:r>
-        <w:rPr>
-          <w:rFonts w:hint="eastAsia"/>
-          <w:szCs w:val="21"/>
-        </w:rPr>
-        <w:t>（朋友（圈群）管理</w:t>
+      <w:proofErr w:type="spellEnd"/>
+      <w:r>
+        <w:rPr>
+          <w:rFonts w:hint="eastAsia"/>
+          <w:sz w:val="24"/>
+          <w:szCs w:val="24"/>
+        </w:rPr>
+        <w:t xml:space="preserve">, </w:t>
+      </w:r>
+      <w:proofErr w:type="spellStart"/>
+      <w:r>
+        <w:rPr>
+          <w:rFonts w:hint="eastAsia"/>
+          <w:sz w:val="24"/>
+          <w:szCs w:val="24"/>
+        </w:rPr>
+        <w:t>firendsInGroup</w:t>
+      </w:r>
+      <w:proofErr w:type="spellEnd"/>
+      <w:r>
+        <w:rPr>
+          <w:rFonts w:hint="eastAsia"/>
+          <w:sz w:val="24"/>
+          <w:szCs w:val="24"/>
+        </w:rPr>
+        <w:t>:[]}</w:t>
       </w:r>
       <w:bookmarkStart w:id="5" w:name="_GoBack"/>
       <w:bookmarkEnd w:id="5"/>
-      <w:r>
-        <w:rPr>
-          <w:rFonts w:hint="eastAsia"/>
-          <w:szCs w:val="21"/>
-        </w:rPr>
-        <w:t>）</w:t>
-      </w:r>
-      <w:r>
-        <w:rPr>
-          <w:rFonts w:hint="eastAsia"/>
-          <w:szCs w:val="21"/>
-        </w:rPr>
-        <w:t>中新建记录</w:t>
-      </w:r>
     </w:p>
     <w:p>
       <w:pPr>
@@ -2253,7 +2602,29 @@
           <w:sz w:val="32"/>
           <w:szCs w:val="32"/>
         </w:rPr>
-        <w:t>(signin)</w:t>
+        <w:t>(</w:t>
+      </w:r>
+      <w:proofErr w:type="spellStart"/>
+      <w:r>
+        <w:rPr>
+          <w:rFonts w:hint="eastAsia"/>
+          <w:b/>
+          <w:bCs/>
+          <w:sz w:val="32"/>
+          <w:szCs w:val="32"/>
+        </w:rPr>
+        <w:t>signin</w:t>
+      </w:r>
+      <w:proofErr w:type="spellEnd"/>
+      <w:r>
+        <w:rPr>
+          <w:rFonts w:hint="eastAsia"/>
+          <w:b/>
+          <w:bCs/>
+          <w:sz w:val="32"/>
+          <w:szCs w:val="32"/>
+        </w:rPr>
+        <w:t>)</w:t>
       </w:r>
     </w:p>
     <w:p>
@@ -2357,8 +2728,18 @@
           <w:sz w:val="24"/>
           <w:szCs w:val="24"/>
         </w:rPr>
-        <w:t>2. db</w:t>
-      </w:r>
+        <w:t xml:space="preserve">2. </w:t>
+      </w:r>
+      <w:proofErr w:type="spellStart"/>
+      <w:r>
+        <w:rPr>
+          <w:rFonts w:hint="eastAsia"/>
+          <w:sz w:val="24"/>
+          <w:szCs w:val="24"/>
+        </w:rPr>
+        <w:t>db</w:t>
+      </w:r>
+      <w:proofErr w:type="spellEnd"/>
       <w:r>
         <w:rPr>
           <w:rFonts w:hint="eastAsia"/>
@@ -2399,6 +2780,7 @@
           <w:szCs w:val="24"/>
         </w:rPr>
       </w:pPr>
+      <w:proofErr w:type="gramStart"/>
       <w:r>
         <w:rPr>
           <w:sz w:val="24"/>
@@ -2412,7 +2794,16 @@
           <w:sz w:val="24"/>
           <w:szCs w:val="24"/>
         </w:rPr>
-        <w:t>alues:{</w:t>
+        <w:t>alues:</w:t>
+      </w:r>
+      <w:proofErr w:type="gramEnd"/>
+      <w:r>
+        <w:rPr>
+          <w:rFonts w:hint="eastAsia"/>
+          <w:sz w:val="24"/>
+          <w:szCs w:val="24"/>
+        </w:rPr>
+        <w:t>{</w:t>
       </w:r>
     </w:p>
     <w:p>
@@ -2430,6 +2821,8 @@
         </w:rPr>
         <w:t>“</w:t>
       </w:r>
+      <w:proofErr w:type="spellStart"/>
+      <w:proofErr w:type="gramStart"/>
       <w:r>
         <w:rPr>
           <w:rFonts w:hint="eastAsia"/>
@@ -2438,6 +2831,8 @@
         </w:rPr>
         <w:t>recInfo</w:t>
       </w:r>
+      <w:proofErr w:type="spellEnd"/>
+      <w:proofErr w:type="gramEnd"/>
       <w:r>
         <w:rPr>
           <w:sz w:val="24"/>
@@ -2462,6 +2857,7 @@
           <w:szCs w:val="24"/>
         </w:rPr>
       </w:pPr>
+      <w:proofErr w:type="gramStart"/>
       <w:r>
         <w:rPr>
           <w:rFonts w:hint="eastAsia"/>
@@ -2477,7 +2873,16 @@
           <w:sz w:val="24"/>
           <w:szCs w:val="24"/>
         </w:rPr>
-        <w:t>:{value:</w:t>
+        <w:t>:</w:t>
+      </w:r>
+      <w:proofErr w:type="gramEnd"/>
+      <w:r>
+        <w:rPr>
+          <w:rFonts w:hint="eastAsia"/>
+          <w:sz w:val="24"/>
+          <w:szCs w:val="24"/>
+        </w:rPr>
+        <w:t>{value:</w:t>
       </w:r>
       <w:r>
         <w:rPr>
@@ -2518,6 +2923,7 @@
           <w:szCs w:val="24"/>
         </w:rPr>
       </w:pPr>
+      <w:proofErr w:type="gramStart"/>
       <w:r>
         <w:rPr>
           <w:sz w:val="24"/>
@@ -2541,7 +2947,16 @@
           <w:sz w:val="24"/>
           <w:szCs w:val="24"/>
         </w:rPr>
-        <w:t>:{value:</w:t>
+        <w:t>:</w:t>
+      </w:r>
+      <w:proofErr w:type="gramEnd"/>
+      <w:r>
+        <w:rPr>
+          <w:rFonts w:hint="eastAsia"/>
+          <w:sz w:val="24"/>
+          <w:szCs w:val="24"/>
+        </w:rPr>
+        <w:t>{value:</w:t>
       </w:r>
       <w:r>
         <w:rPr>
@@ -2550,6 +2965,7 @@
         </w:rPr>
         <w:t>”</w:t>
       </w:r>
+      <w:proofErr w:type="spellStart"/>
       <w:r>
         <w:rPr>
           <w:rFonts w:hint="eastAsia"/>
@@ -2558,6 +2974,7 @@
         </w:rPr>
         <w:t>asdf</w:t>
       </w:r>
+      <w:proofErr w:type="spellEnd"/>
       <w:r>
         <w:rPr>
           <w:sz w:val="24"/>
@@ -2621,6 +3038,7 @@
         </w:rPr>
         <w:t>“</w:t>
       </w:r>
+      <w:proofErr w:type="spellStart"/>
       <w:r>
         <w:rPr>
           <w:rFonts w:hint="eastAsia"/>
@@ -2629,6 +3047,7 @@
         </w:rPr>
         <w:t>curColl</w:t>
       </w:r>
+      <w:proofErr w:type="spellEnd"/>
       <w:r>
         <w:rPr>
           <w:sz w:val="24"/>
@@ -2789,6 +3208,7 @@
         </w:rPr>
         <w:t>从</w:t>
       </w:r>
+      <w:proofErr w:type="spellStart"/>
       <w:r>
         <w:rPr>
           <w:rFonts w:hint="eastAsia"/>
@@ -2797,6 +3217,7 @@
         </w:rPr>
         <w:t>usersSugar</w:t>
       </w:r>
+      <w:proofErr w:type="spellEnd"/>
       <w:r>
         <w:rPr>
           <w:rFonts w:hint="eastAsia"/>
@@ -2878,6 +3299,7 @@
         </w:rPr>
         <w:t>如果比较一致，，产生</w:t>
       </w:r>
+      <w:proofErr w:type="spellStart"/>
       <w:r>
         <w:rPr>
           <w:rFonts w:hint="eastAsia"/>
@@ -2886,6 +3308,7 @@
         </w:rPr>
         <w:t>sessionId</w:t>
       </w:r>
+      <w:proofErr w:type="spellEnd"/>
       <w:r>
         <w:rPr>
           <w:rFonts w:hint="eastAsia"/>
@@ -2894,6 +3317,7 @@
         </w:rPr>
         <w:t>，并存入</w:t>
       </w:r>
+      <w:proofErr w:type="spellStart"/>
       <w:r>
         <w:rPr>
           <w:rFonts w:hint="eastAsia"/>
@@ -2902,6 +3326,7 @@
         </w:rPr>
         <w:t>redis</w:t>
       </w:r>
+      <w:proofErr w:type="spellEnd"/>
     </w:p>
     <w:sectPr>
       <w:pgSz w:w="11906" w:h="16838"/>
@@ -2958,48 +3383,56 @@
         </w:rPr>
         <w:t>写在</w:t>
       </w:r>
+      <w:proofErr w:type="spellStart"/>
       <w:r>
         <w:rPr>
           <w:rFonts w:hint="eastAsia"/>
         </w:rPr>
         <w:t>css</w:t>
       </w:r>
+      <w:proofErr w:type="spellEnd"/>
       <w:r>
         <w:rPr>
           <w:rFonts w:hint="eastAsia"/>
         </w:rPr>
         <w:t>中，如果</w:t>
       </w:r>
+      <w:proofErr w:type="spellStart"/>
       <w:r>
         <w:rPr>
           <w:rFonts w:hint="eastAsia"/>
         </w:rPr>
         <w:t>db</w:t>
       </w:r>
+      <w:proofErr w:type="spellEnd"/>
       <w:r>
         <w:rPr>
           <w:rFonts w:hint="eastAsia"/>
         </w:rPr>
         <w:t>中没有查到</w:t>
       </w:r>
+      <w:proofErr w:type="spellStart"/>
       <w:r>
         <w:rPr>
           <w:rFonts w:hint="eastAsia"/>
         </w:rPr>
         <w:t>photoHashName</w:t>
       </w:r>
+      <w:proofErr w:type="spellEnd"/>
       <w:r>
         <w:rPr>
           <w:rFonts w:hint="eastAsia"/>
         </w:rPr>
         <w:t>，则自动调用</w:t>
       </w:r>
+      <w:proofErr w:type="spellStart"/>
       <w:r>
         <w:rPr>
           <w:rFonts w:hint="eastAsia"/>
         </w:rPr>
         <w:t>css</w:t>
       </w:r>
+      <w:proofErr w:type="spellEnd"/>
       <w:r>
         <w:rPr>
           <w:rFonts w:hint="eastAsia"/>

</xml_diff>